<commit_message>
update struct of ai tree
</commit_message>
<xml_diff>
--- a/student_app/planingAI/AIdoc.docx
+++ b/student_app/planingAI/AIdoc.docx
@@ -692,10 +692,1235 @@
     <w:p>
       <w:pPr>
         <w:rPr>
+          <w:rtl/>
+        </w:rPr>
+      </w:pPr>
+    </w:p>
+    <w:p>
+      <w:pPr>
+        <w:rPr>
+          <w:rtl/>
+        </w:rPr>
+      </w:pPr>
+    </w:p>
+    <w:p>
+      <w:pPr>
+        <w:rPr>
+          <w:rtl/>
+        </w:rPr>
+      </w:pPr>
+    </w:p>
+    <w:p>
+      <w:pPr>
+        <w:rPr>
+          <w:rtl/>
+        </w:rPr>
+      </w:pPr>
+    </w:p>
+    <w:p>
+      <w:pPr>
+        <w:rPr>
+          <w:rtl/>
+        </w:rPr>
+      </w:pPr>
+    </w:p>
+    <w:p>
+      <w:pPr>
+        <w:rPr>
+          <w:rtl/>
+        </w:rPr>
+      </w:pPr>
+    </w:p>
+    <w:p>
+      <w:pPr>
+        <w:rPr>
+          <w:rtl/>
+        </w:rPr>
+      </w:pPr>
+    </w:p>
+    <w:p>
+      <w:pPr>
+        <w:rPr>
+          <w:rtl/>
+        </w:rPr>
+      </w:pPr>
+    </w:p>
+    <w:p>
+      <w:pPr>
+        <w:rPr>
+          <w:rtl/>
+        </w:rPr>
+      </w:pPr>
+    </w:p>
+    <w:p>
+      <w:pPr>
+        <w:rPr>
+          <w:rtl/>
+        </w:rPr>
+      </w:pPr>
+    </w:p>
+    <w:p>
+      <w:pPr>
+        <w:rPr>
+          <w:rtl/>
+        </w:rPr>
+      </w:pPr>
+    </w:p>
+    <w:p>
+      <w:pPr>
+        <w:rPr>
+          <w:rtl/>
+        </w:rPr>
+      </w:pPr>
+    </w:p>
+    <w:p>
+      <w:pPr>
+        <w:rPr>
+          <w:rtl/>
+        </w:rPr>
+      </w:pPr>
+    </w:p>
+    <w:p>
+      <w:pPr>
+        <w:rPr>
+          <w:rtl/>
+        </w:rPr>
+      </w:pPr>
+    </w:p>
+    <w:p>
+      <w:pPr>
+        <w:rPr>
+          <w:rtl/>
+        </w:rPr>
+      </w:pPr>
+    </w:p>
+    <w:p>
+      <w:pPr>
+        <w:rPr>
+          <w:rtl/>
+        </w:rPr>
+      </w:pPr>
+    </w:p>
+    <w:p>
+      <w:pPr>
+        <w:rPr>
+          <w:rtl/>
+        </w:rPr>
+      </w:pPr>
+    </w:p>
+    <w:p>
+      <w:pPr>
+        <w:rPr>
+          <w:rtl/>
+        </w:rPr>
+      </w:pPr>
+    </w:p>
+    <w:p>
+      <w:pPr>
+        <w:rPr>
+          <w:rtl/>
+        </w:rPr>
+      </w:pPr>
+    </w:p>
+    <w:p>
+      <w:pPr>
+        <w:rPr>
+          <w:rtl/>
+        </w:rPr>
+      </w:pPr>
+    </w:p>
+    <w:p>
+      <w:pPr>
+        <w:rPr>
+          <w:rtl/>
+        </w:rPr>
+      </w:pPr>
+    </w:p>
+    <w:p>
+      <w:pPr>
+        <w:rPr>
+          <w:rtl/>
+        </w:rPr>
+      </w:pPr>
+    </w:p>
+    <w:p>
+      <w:pPr>
+        <w:rPr>
+          <w:rtl/>
+        </w:rPr>
+      </w:pPr>
+    </w:p>
+    <w:p>
+      <w:pPr>
+        <w:rPr>
+          <w:rtl/>
+        </w:rPr>
+      </w:pPr>
+    </w:p>
+    <w:p>
+      <w:pPr>
+        <w:rPr>
+          <w:rtl/>
+        </w:rPr>
+      </w:pPr>
+    </w:p>
+    <w:p>
+      <w:pPr>
+        <w:rPr>
+          <w:b/>
+          <w:bCs/>
+        </w:rPr>
+      </w:pPr>
+      <w:r>
+        <w:rPr>
+          <w:b/>
+          <w:bCs/>
+          <w:rtl/>
+        </w:rPr>
+        <w:t>סיכום והסבר של קוד המודל</w:t>
+      </w:r>
+      <w:r>
+        <w:rPr>
+          <w:b/>
+          <w:bCs/>
+        </w:rPr>
+        <w:t>:</w:t>
+      </w:r>
+    </w:p>
+    <w:p>
+      <w:pPr>
+        <w:rPr>
+          <w:b/>
+          <w:bCs/>
+        </w:rPr>
+      </w:pPr>
+      <w:r>
+        <w:rPr>
+          <w:b/>
+          <w:bCs/>
+          <w:rtl/>
+        </w:rPr>
+        <w:t>מבוא</w:t>
+      </w:r>
+      <w:r>
+        <w:rPr>
+          <w:b/>
+          <w:bCs/>
+        </w:rPr>
+        <w:t>:</w:t>
+      </w:r>
+    </w:p>
+    <w:p>
+      <w:r>
+        <w:rPr>
+          <w:rtl/>
+        </w:rPr>
+        <w:t>הקוד המוצג לעיל עוסק באימון ועדכון מודל עץ החלטות</w:t>
+      </w:r>
+      <w:r>
+        <w:t xml:space="preserve"> (Decision Tree) </w:t>
+      </w:r>
+      <w:r>
+        <w:rPr>
+          <w:rtl/>
+        </w:rPr>
+        <w:t>המבוסס על נתונים הנשמרים במסד נתונים. המודל נבנה במטרה לסייע למשתמשים לתרגל ולאמן את עצמם על ידי דירוג תמונות והערכת רמת הקושי שלהם. במהלך כל הרצה של הקוד, המודל מתעדכן ומתאים את עצמו בהתאם לנתונים החדשים המתקבלים</w:t>
+      </w:r>
+      <w:r>
+        <w:t>.</w:t>
+      </w:r>
+    </w:p>
+    <w:p>
+      <w:pPr>
+        <w:rPr>
+          <w:b/>
+          <w:bCs/>
+        </w:rPr>
+      </w:pPr>
+      <w:r>
+        <w:rPr>
+          <w:b/>
+          <w:bCs/>
+          <w:rtl/>
+        </w:rPr>
+        <w:t>תיאור המודל</w:t>
+      </w:r>
+      <w:r>
+        <w:rPr>
+          <w:b/>
+          <w:bCs/>
+        </w:rPr>
+        <w:t>:</w:t>
+      </w:r>
+    </w:p>
+    <w:p>
+      <w:r>
+        <w:rPr>
+          <w:rtl/>
+        </w:rPr>
+        <w:t>המודל הנבחר הוא מודל עץ החלטות</w:t>
+      </w:r>
+      <w:r>
+        <w:t xml:space="preserve"> (Decision Tree Classifier) </w:t>
+      </w:r>
+      <w:r>
+        <w:rPr>
+          <w:rtl/>
+        </w:rPr>
+        <w:t>מבית</w:t>
+      </w:r>
+      <w:r>
+        <w:t xml:space="preserve"> </w:t>
+      </w:r>
+      <w:proofErr w:type="spellStart"/>
+      <w:r>
+        <w:t>sklearn</w:t>
+      </w:r>
+      <w:proofErr w:type="spellEnd"/>
+      <w:r>
+        <w:t xml:space="preserve">. </w:t>
+      </w:r>
+      <w:r>
+        <w:rPr>
+          <w:rtl/>
+        </w:rPr>
+        <w:t>מודל זה נבחר בשל מספר יתרונות חשובים</w:t>
+      </w:r>
+      <w:r>
+        <w:t>:</w:t>
+      </w:r>
+    </w:p>
+    <w:p>
+      <w:pPr>
+        <w:numPr>
+          <w:ilvl w:val="0"/>
+          <w:numId w:val="5"/>
+        </w:numPr>
+      </w:pPr>
+      <w:r>
+        <w:rPr>
+          <w:b/>
+          <w:bCs/>
+          <w:rtl/>
+        </w:rPr>
+        <w:t>פשטות וקלות השימוש</w:t>
+      </w:r>
+      <w:r>
+        <w:t xml:space="preserve">: </w:t>
+      </w:r>
+      <w:r>
+        <w:rPr>
+          <w:rtl/>
+        </w:rPr>
+        <w:t>מודל עץ החלטות קל להבנה ולהסבר, שכן הוא משתמש במבנה היררכי של צמתים ועלים כדי לקבל החלטות</w:t>
+      </w:r>
+      <w:r>
+        <w:t>.</w:t>
+      </w:r>
+    </w:p>
+    <w:p>
+      <w:pPr>
+        <w:numPr>
+          <w:ilvl w:val="0"/>
+          <w:numId w:val="5"/>
+        </w:numPr>
+      </w:pPr>
+      <w:r>
+        <w:rPr>
+          <w:b/>
+          <w:bCs/>
+          <w:rtl/>
+        </w:rPr>
+        <w:t>יכולת הסבר ואינטואיטיביות</w:t>
+      </w:r>
+      <w:r>
+        <w:t xml:space="preserve">: </w:t>
+      </w:r>
+      <w:r>
+        <w:rPr>
+          <w:rtl/>
+        </w:rPr>
+        <w:t>עץ ההחלטות מאפשר להסביר בקלות את התהליך שבו הוא מקבל החלטות, זאת באמצעות התרשים הוויזואלי שהוא מייצר</w:t>
+      </w:r>
+      <w:r>
+        <w:t>.</w:t>
+      </w:r>
+    </w:p>
+    <w:p>
+      <w:pPr>
+        <w:numPr>
+          <w:ilvl w:val="0"/>
+          <w:numId w:val="5"/>
+        </w:numPr>
+      </w:pPr>
+      <w:r>
+        <w:rPr>
+          <w:b/>
+          <w:bCs/>
+          <w:rtl/>
+        </w:rPr>
+        <w:t>יכולת התאמה לנתונים קטנים וגדולים</w:t>
+      </w:r>
+      <w:r>
+        <w:t xml:space="preserve">: </w:t>
+      </w:r>
+      <w:r>
+        <w:rPr>
+          <w:rtl/>
+        </w:rPr>
+        <w:t>מודל עץ החלטות מתאים לנתונים קטנים וגדולים כאחד, מה שהופך אותו לכלי רב-גוני</w:t>
+      </w:r>
+      <w:r>
+        <w:t>.</w:t>
+      </w:r>
+    </w:p>
+    <w:p>
+      <w:pPr>
+        <w:rPr>
+          <w:b/>
+          <w:bCs/>
+        </w:rPr>
+      </w:pPr>
+      <w:r>
+        <w:rPr>
+          <w:b/>
+          <w:bCs/>
+          <w:rtl/>
+        </w:rPr>
+        <w:t>תהליך בניית המודל</w:t>
+      </w:r>
+      <w:r>
+        <w:rPr>
+          <w:b/>
+          <w:bCs/>
+        </w:rPr>
+        <w:t>:</w:t>
+      </w:r>
+    </w:p>
+    <w:p>
+      <w:r>
+        <w:rPr>
+          <w:rtl/>
+        </w:rPr>
+        <w:t>הקוד מתחיל בהגדרת משתני הקונפיגורציה, כמו נתיבי מסד הנתונים, מיקום שמירת המודל והלוגים. לאחר מכן, הקוד מתחיל בטעינת המודל הקיים, אם ישנו כזה, אחרת נבנה מודל חדש</w:t>
+      </w:r>
+      <w:r>
+        <w:t>.</w:t>
+      </w:r>
+    </w:p>
+    <w:p>
+      <w:pPr>
+        <w:rPr>
+          <w:b/>
+          <w:bCs/>
+        </w:rPr>
+      </w:pPr>
+      <w:r>
+        <w:rPr>
+          <w:b/>
+          <w:bCs/>
+          <w:rtl/>
+        </w:rPr>
+        <w:t>הסבר על כל שורה בקוד</w:t>
+      </w:r>
+      <w:r>
+        <w:rPr>
+          <w:b/>
+          <w:bCs/>
+        </w:rPr>
+        <w:t>:</w:t>
+      </w:r>
+    </w:p>
+    <w:p>
+      <w:pPr>
+        <w:numPr>
+          <w:ilvl w:val="0"/>
+          <w:numId w:val="6"/>
+        </w:numPr>
+      </w:pPr>
+      <w:r>
+        <w:rPr>
+          <w:b/>
+          <w:bCs/>
+          <w:rtl/>
+        </w:rPr>
+        <w:t>הגדרת ספריות ומשתנים</w:t>
+      </w:r>
+      <w:r>
+        <w:t>:</w:t>
+      </w:r>
+    </w:p>
+    <w:p>
+      <w:r>
+        <w:t xml:space="preserve">import </w:t>
+      </w:r>
+      <w:proofErr w:type="spellStart"/>
+      <w:r>
+        <w:t>os</w:t>
+      </w:r>
+      <w:proofErr w:type="spellEnd"/>
+    </w:p>
+    <w:p>
+      <w:r>
+        <w:t>import pickle</w:t>
+      </w:r>
+    </w:p>
+    <w:p>
+      <w:r>
+        <w:t>import logging</w:t>
+      </w:r>
+    </w:p>
+    <w:p>
+      <w:r>
+        <w:t>import datetime</w:t>
+      </w:r>
+    </w:p>
+    <w:p>
+      <w:r>
+        <w:t>import sqlite3</w:t>
+      </w:r>
+    </w:p>
+    <w:p>
+      <w:r>
+        <w:t>from config import DB_PATH, MODEL_PATH, TRACE_LOG, ERROR_LOG, BASE_DIR</w:t>
+      </w:r>
+    </w:p>
+    <w:p>
+      <w:r>
+        <w:t xml:space="preserve">from </w:t>
+      </w:r>
+      <w:proofErr w:type="spellStart"/>
+      <w:proofErr w:type="gramStart"/>
+      <w:r>
+        <w:t>sklearn.tree</w:t>
+      </w:r>
+      <w:proofErr w:type="spellEnd"/>
+      <w:proofErr w:type="gramEnd"/>
+      <w:r>
+        <w:t xml:space="preserve"> import </w:t>
+      </w:r>
+      <w:proofErr w:type="spellStart"/>
+      <w:r>
+        <w:t>DecisionTreeClassifier</w:t>
+      </w:r>
+      <w:proofErr w:type="spellEnd"/>
+      <w:r>
+        <w:t xml:space="preserve">, </w:t>
+      </w:r>
+      <w:proofErr w:type="spellStart"/>
+      <w:r>
+        <w:t>export_graphviz</w:t>
+      </w:r>
+      <w:proofErr w:type="spellEnd"/>
+    </w:p>
+    <w:p>
+      <w:r>
+        <w:t xml:space="preserve">from </w:t>
+      </w:r>
+      <w:proofErr w:type="spellStart"/>
+      <w:proofErr w:type="gramStart"/>
+      <w:r>
+        <w:t>sklearn.preprocessing</w:t>
+      </w:r>
+      <w:proofErr w:type="spellEnd"/>
+      <w:proofErr w:type="gramEnd"/>
+      <w:r>
+        <w:t xml:space="preserve"> import </w:t>
+      </w:r>
+      <w:proofErr w:type="spellStart"/>
+      <w:r>
+        <w:t>LabelEncoder</w:t>
+      </w:r>
+      <w:proofErr w:type="spellEnd"/>
+    </w:p>
+    <w:p>
+      <w:r>
+        <w:t xml:space="preserve">import </w:t>
+      </w:r>
+      <w:proofErr w:type="spellStart"/>
+      <w:r>
+        <w:t>numpy</w:t>
+      </w:r>
+      <w:proofErr w:type="spellEnd"/>
+      <w:r>
+        <w:t xml:space="preserve"> as np</w:t>
+      </w:r>
+    </w:p>
+    <w:p>
+      <w:r>
+        <w:t xml:space="preserve">import </w:t>
+      </w:r>
+      <w:proofErr w:type="spellStart"/>
+      <w:r>
+        <w:t>graphviz</w:t>
+      </w:r>
+      <w:proofErr w:type="spellEnd"/>
+    </w:p>
+    <w:p>
+      <w:r>
+        <w:rPr>
+          <w:rtl/>
+        </w:rPr>
+        <w:lastRenderedPageBreak/>
+        <w:t>שורות אלו מייבאות את כל הספריות והמודולים הנדרשים לפעולת הקוד, כולל מודולים לניהול מסד נתונים, בניית המודל והדמיית עץ ההחלטות</w:t>
+      </w:r>
+      <w:r>
+        <w:t>.</w:t>
+      </w:r>
+    </w:p>
+    <w:p>
+      <w:pPr>
+        <w:numPr>
+          <w:ilvl w:val="0"/>
+          <w:numId w:val="6"/>
+        </w:numPr>
+      </w:pPr>
+      <w:r>
+        <w:rPr>
+          <w:b/>
+          <w:bCs/>
+          <w:rtl/>
+        </w:rPr>
+        <w:t>הגדרת מערכת הלוגים</w:t>
+      </w:r>
+      <w:r>
+        <w:t>:</w:t>
+      </w:r>
+    </w:p>
+    <w:p>
+      <w:proofErr w:type="spellStart"/>
+      <w:proofErr w:type="gramStart"/>
+      <w:r>
+        <w:t>logging.basicConfig</w:t>
+      </w:r>
+      <w:proofErr w:type="spellEnd"/>
+      <w:proofErr w:type="gramEnd"/>
+      <w:r>
+        <w:t>(filename=TRACE_LOG, level=logging.INFO)</w:t>
+      </w:r>
+    </w:p>
+    <w:p>
+      <w:r>
+        <w:rPr>
+          <w:rtl/>
+        </w:rPr>
+        <w:t>כאן מוגדר קובץ הלוג</w:t>
+      </w:r>
+      <w:r>
+        <w:t xml:space="preserve"> (TRACE_LOG) </w:t>
+      </w:r>
+      <w:r>
+        <w:rPr>
+          <w:rtl/>
+        </w:rPr>
+        <w:t>שבו נשמרים הודעות המעקב</w:t>
+      </w:r>
+      <w:r>
+        <w:t xml:space="preserve"> (trace) </w:t>
+      </w:r>
+      <w:r>
+        <w:rPr>
+          <w:rtl/>
+        </w:rPr>
+        <w:t>כדי לתעד את תהליך הבנייה והעדכון של המודל</w:t>
+      </w:r>
+      <w:r>
+        <w:t>.</w:t>
+      </w:r>
+    </w:p>
+    <w:p>
+      <w:pPr>
+        <w:numPr>
+          <w:ilvl w:val="0"/>
+          <w:numId w:val="6"/>
+        </w:numPr>
+      </w:pPr>
+      <w:r>
+        <w:rPr>
+          <w:b/>
+          <w:bCs/>
+          <w:rtl/>
+        </w:rPr>
+        <w:t>פונקציית טעינת המודל</w:t>
+      </w:r>
+      <w:r>
+        <w:t>:</w:t>
+      </w:r>
+    </w:p>
+    <w:p>
+      <w:r>
+        <w:t xml:space="preserve">def </w:t>
+      </w:r>
+      <w:proofErr w:type="spellStart"/>
+      <w:r>
+        <w:t>load_</w:t>
+      </w:r>
+      <w:proofErr w:type="gramStart"/>
+      <w:r>
+        <w:t>model</w:t>
+      </w:r>
+      <w:proofErr w:type="spellEnd"/>
+      <w:r>
+        <w:t>(</w:t>
+      </w:r>
+      <w:proofErr w:type="gramEnd"/>
+      <w:r>
+        <w:t>):</w:t>
+      </w:r>
+    </w:p>
+    <w:p>
+      <w:r>
+        <w:t xml:space="preserve">    ...</w:t>
+      </w:r>
+    </w:p>
+    <w:p>
+      <w:r>
+        <w:rPr>
+          <w:rtl/>
+        </w:rPr>
+        <w:t>פונקציה זו אחראית לטעינת המודל הקיים ממערכת הקבצים. אם אין מודל קיים, היא תחזיר מודל חדש</w:t>
+      </w:r>
+      <w:r>
+        <w:t>.</w:t>
+      </w:r>
+    </w:p>
+    <w:p>
+      <w:pPr>
+        <w:numPr>
+          <w:ilvl w:val="0"/>
+          <w:numId w:val="6"/>
+        </w:numPr>
+      </w:pPr>
+      <w:r>
+        <w:rPr>
+          <w:b/>
+          <w:bCs/>
+          <w:rtl/>
+        </w:rPr>
+        <w:t>פונקציית שמירת המודל</w:t>
+      </w:r>
+      <w:r>
+        <w:t>:</w:t>
+      </w:r>
+    </w:p>
+    <w:p>
+      <w:r>
+        <w:t xml:space="preserve">def </w:t>
+      </w:r>
+      <w:proofErr w:type="spellStart"/>
+      <w:r>
+        <w:t>save_</w:t>
+      </w:r>
+      <w:proofErr w:type="gramStart"/>
+      <w:r>
+        <w:t>model</w:t>
+      </w:r>
+      <w:proofErr w:type="spellEnd"/>
+      <w:r>
+        <w:t>(</w:t>
+      </w:r>
+      <w:proofErr w:type="gramEnd"/>
+      <w:r>
+        <w:t xml:space="preserve">model, </w:t>
+      </w:r>
+      <w:proofErr w:type="spellStart"/>
+      <w:r>
+        <w:t>feature_importances</w:t>
+      </w:r>
+      <w:proofErr w:type="spellEnd"/>
+      <w:r>
+        <w:t>):</w:t>
+      </w:r>
+    </w:p>
+    <w:p>
+      <w:r>
+        <w:t xml:space="preserve">    ...</w:t>
+      </w:r>
+    </w:p>
+    <w:p>
+      <w:r>
+        <w:rPr>
+          <w:rtl/>
+        </w:rPr>
+        <w:t>פונקציה זו שומרת את המודל הנוכחי יחד עם המאפיינים החשובים שלו במערכת הקבצים לשימוש עתידי</w:t>
+      </w:r>
+      <w:r>
+        <w:t>.</w:t>
+      </w:r>
+    </w:p>
+    <w:p>
+      <w:pPr>
+        <w:numPr>
+          <w:ilvl w:val="0"/>
+          <w:numId w:val="6"/>
+        </w:numPr>
+      </w:pPr>
+      <w:r>
+        <w:rPr>
+          <w:b/>
+          <w:bCs/>
+          <w:rtl/>
+        </w:rPr>
+        <w:t>פונקציית האימון והעדכון</w:t>
+      </w:r>
+      <w:r>
+        <w:t>:</w:t>
+      </w:r>
+    </w:p>
+    <w:p>
+      <w:r>
+        <w:t xml:space="preserve">def </w:t>
+      </w:r>
+      <w:proofErr w:type="spellStart"/>
+      <w:r>
+        <w:t>train_or_update_</w:t>
+      </w:r>
+      <w:proofErr w:type="gramStart"/>
+      <w:r>
+        <w:t>model</w:t>
+      </w:r>
+      <w:proofErr w:type="spellEnd"/>
+      <w:r>
+        <w:t>(</w:t>
+      </w:r>
+      <w:proofErr w:type="gramEnd"/>
+      <w:r>
+        <w:t>):</w:t>
+      </w:r>
+    </w:p>
+    <w:p>
+      <w:r>
+        <w:t xml:space="preserve">    ...</w:t>
+      </w:r>
+    </w:p>
+    <w:p>
+      <w:r>
+        <w:rPr>
+          <w:rtl/>
+        </w:rPr>
+        <w:t>פונקציה זו מבצעת את עיקר העבודה בקוד. תחילה היא יוצרת חיבור למסד הנתונים ושולפת את הנתונים הרלוונטיים לאימון המודל. לאחר מכן היא מכינה את מערך התכונות והתגיות, מאמנת את המודל ומשווה את המאפיינים החשובים</w:t>
+      </w:r>
+      <w:r>
+        <w:t xml:space="preserve"> (feature importances) </w:t>
+      </w:r>
+      <w:r>
+        <w:rPr>
+          <w:rtl/>
+        </w:rPr>
+        <w:t>למאפיינים מהמודל הקודם. לבסוף, הפונקציה שומרת את המודל המעודכן ומייצרת הדמיה של עץ ההחלטות</w:t>
+      </w:r>
+      <w:r>
+        <w:t>.</w:t>
+      </w:r>
+    </w:p>
+    <w:p>
+      <w:pPr>
+        <w:numPr>
+          <w:ilvl w:val="0"/>
+          <w:numId w:val="6"/>
+        </w:numPr>
+      </w:pPr>
+      <w:r>
+        <w:rPr>
+          <w:b/>
+          <w:bCs/>
+          <w:rtl/>
+        </w:rPr>
+        <w:t>הסבר על תהליך האימון</w:t>
+      </w:r>
+      <w:r>
+        <w:t>:</w:t>
+      </w:r>
+    </w:p>
+    <w:p>
+      <w:proofErr w:type="spellStart"/>
+      <w:proofErr w:type="gramStart"/>
+      <w:r>
+        <w:t>model.fit</w:t>
+      </w:r>
+      <w:proofErr w:type="spellEnd"/>
+      <w:r>
+        <w:t>(</w:t>
+      </w:r>
+      <w:proofErr w:type="gramEnd"/>
+      <w:r>
+        <w:t>X, y)</w:t>
+      </w:r>
+    </w:p>
+    <w:p>
+      <w:r>
+        <w:rPr>
+          <w:rtl/>
+        </w:rPr>
+        <w:t>שורה זו מבצעת את תהליך האימון של המודל על הנתונים שהתקבלו, שם</w:t>
+      </w:r>
+      <w:r>
+        <w:t xml:space="preserve"> X </w:t>
+      </w:r>
+      <w:r>
+        <w:rPr>
+          <w:rtl/>
+        </w:rPr>
+        <w:t>מייצג את מערך התכונות ו</w:t>
+      </w:r>
+      <w:r>
+        <w:t xml:space="preserve">-y </w:t>
+      </w:r>
+      <w:r>
+        <w:rPr>
+          <w:rtl/>
+        </w:rPr>
+        <w:t>את התגיות</w:t>
+      </w:r>
+      <w:r>
+        <w:t xml:space="preserve"> (ratings) </w:t>
+      </w:r>
+      <w:r>
+        <w:rPr>
+          <w:rtl/>
+        </w:rPr>
+        <w:t>המתאימות</w:t>
+      </w:r>
+      <w:r>
+        <w:t>.</w:t>
+      </w:r>
+    </w:p>
+    <w:p>
+      <w:pPr>
+        <w:numPr>
+          <w:ilvl w:val="0"/>
+          <w:numId w:val="6"/>
+        </w:numPr>
+      </w:pPr>
+      <w:r>
+        <w:rPr>
+          <w:b/>
+          <w:bCs/>
+          <w:rtl/>
+        </w:rPr>
+        <w:t>שמירת המודל המעודכן</w:t>
+      </w:r>
+      <w:r>
+        <w:t>:</w:t>
+      </w:r>
+    </w:p>
+    <w:p>
+      <w:proofErr w:type="spellStart"/>
+      <w:r>
+        <w:t>save_</w:t>
+      </w:r>
+      <w:proofErr w:type="gramStart"/>
+      <w:r>
+        <w:t>model</w:t>
+      </w:r>
+      <w:proofErr w:type="spellEnd"/>
+      <w:r>
+        <w:t>(</w:t>
+      </w:r>
+      <w:proofErr w:type="gramEnd"/>
+      <w:r>
+        <w:t xml:space="preserve">model, </w:t>
+      </w:r>
+      <w:proofErr w:type="spellStart"/>
+      <w:r>
+        <w:t>model.feature_importances</w:t>
+      </w:r>
+      <w:proofErr w:type="spellEnd"/>
+      <w:r>
+        <w:t>_)</w:t>
+      </w:r>
+    </w:p>
+    <w:p>
+      <w:r>
+        <w:rPr>
+          <w:rtl/>
+        </w:rPr>
+        <w:t>כאן המודל נשמר יחד עם החשיבות של כל תכונה במודל</w:t>
+      </w:r>
+      <w:r>
+        <w:t>.</w:t>
+      </w:r>
+    </w:p>
+    <w:p>
+      <w:pPr>
+        <w:numPr>
+          <w:ilvl w:val="0"/>
+          <w:numId w:val="6"/>
+        </w:numPr>
+      </w:pPr>
+      <w:r>
+        <w:rPr>
+          <w:b/>
+          <w:bCs/>
+          <w:rtl/>
+        </w:rPr>
+        <w:t>השוואת החשיבות של התכונות</w:t>
+      </w:r>
+      <w:r>
+        <w:t>:</w:t>
+      </w:r>
+    </w:p>
+    <w:p>
+      <w:r>
+        <w:lastRenderedPageBreak/>
+        <w:t xml:space="preserve">if </w:t>
+      </w:r>
+      <w:proofErr w:type="spellStart"/>
+      <w:r>
+        <w:t>previous_feature_importances</w:t>
+      </w:r>
+      <w:proofErr w:type="spellEnd"/>
+      <w:r>
+        <w:t xml:space="preserve"> is not None:</w:t>
+      </w:r>
+    </w:p>
+    <w:p>
+      <w:r>
+        <w:t xml:space="preserve">    ...</w:t>
+      </w:r>
+    </w:p>
+    <w:p>
+      <w:r>
+        <w:rPr>
+          <w:rtl/>
+        </w:rPr>
+        <w:t>חלק זה של הקוד משווה בין החשיבות הנוכחית של התכונות לבין אלו שהיו במודל הקודם, כדי לבדוק אם הייתה השפעה כלשהי לנתונים החדשים על המודל</w:t>
+      </w:r>
+      <w:r>
+        <w:t>.</w:t>
+      </w:r>
+    </w:p>
+    <w:p>
+      <w:pPr>
+        <w:numPr>
+          <w:ilvl w:val="0"/>
+          <w:numId w:val="6"/>
+        </w:numPr>
+      </w:pPr>
+      <w:r>
+        <w:rPr>
+          <w:b/>
+          <w:bCs/>
+          <w:rtl/>
+        </w:rPr>
+        <w:t>הדמיית עץ ההחלטות</w:t>
+      </w:r>
+      <w:r>
+        <w:t>:</w:t>
+      </w:r>
+    </w:p>
+    <w:p>
+      <w:pPr>
+        <w:rPr>
           <w:rFonts w:hint="cs"/>
-        </w:rPr>
-      </w:pPr>
-    </w:p>
+          <w:rtl/>
+        </w:rPr>
+      </w:pPr>
+    </w:p>
+    <w:p>
+      <w:r>
+        <w:t xml:space="preserve">graph = </w:t>
+      </w:r>
+      <w:proofErr w:type="spellStart"/>
+      <w:proofErr w:type="gramStart"/>
+      <w:r>
+        <w:t>graphviz.Source</w:t>
+      </w:r>
+      <w:proofErr w:type="spellEnd"/>
+      <w:proofErr w:type="gramEnd"/>
+      <w:r>
+        <w:t>(</w:t>
+      </w:r>
+      <w:proofErr w:type="spellStart"/>
+      <w:r>
+        <w:t>dot_data</w:t>
+      </w:r>
+      <w:proofErr w:type="spellEnd"/>
+      <w:r>
+        <w:t>)</w:t>
+      </w:r>
+    </w:p>
+    <w:p>
+      <w:proofErr w:type="spellStart"/>
+      <w:proofErr w:type="gramStart"/>
+      <w:r>
+        <w:t>graph.render</w:t>
+      </w:r>
+      <w:proofErr w:type="spellEnd"/>
+      <w:proofErr w:type="gramEnd"/>
+      <w:r>
+        <w:t>(</w:t>
+      </w:r>
+      <w:proofErr w:type="spellStart"/>
+      <w:r>
+        <w:t>os.path.join</w:t>
+      </w:r>
+      <w:proofErr w:type="spellEnd"/>
+      <w:r>
+        <w:t>(</w:t>
+      </w:r>
+      <w:proofErr w:type="spellStart"/>
+      <w:r>
+        <w:t>graph_path</w:t>
+      </w:r>
+      <w:proofErr w:type="spellEnd"/>
+      <w:r>
+        <w:t>, f'decision_tree_{datetime.datetime.now().strftime("%Y%m%d_%H%M%S")}.png'))</w:t>
+      </w:r>
+    </w:p>
+    <w:p>
+      <w:r>
+        <w:rPr>
+          <w:rtl/>
+        </w:rPr>
+        <w:t>חלק זה בקוד אחראי על יצירת ויזואליזציה של עץ ההחלטות ושמירתה כקובץ תמונה</w:t>
+      </w:r>
+      <w:r>
+        <w:t>.</w:t>
+      </w:r>
+    </w:p>
+    <w:p>
+      <w:pPr>
+        <w:rPr>
+          <w:b/>
+          <w:bCs/>
+        </w:rPr>
+      </w:pPr>
+      <w:r>
+        <w:rPr>
+          <w:b/>
+          <w:bCs/>
+          <w:rtl/>
+        </w:rPr>
+        <w:t>תוצאות צפויות</w:t>
+      </w:r>
+      <w:r>
+        <w:rPr>
+          <w:b/>
+          <w:bCs/>
+        </w:rPr>
+        <w:t>:</w:t>
+      </w:r>
+    </w:p>
+    <w:p>
+      <w:pPr>
+        <w:numPr>
+          <w:ilvl w:val="0"/>
+          <w:numId w:val="7"/>
+        </w:numPr>
+      </w:pPr>
+      <w:r>
+        <w:rPr>
+          <w:b/>
+          <w:bCs/>
+          <w:rtl/>
+        </w:rPr>
+        <w:t>דירוג התמונות</w:t>
+      </w:r>
+      <w:r>
+        <w:t xml:space="preserve">: </w:t>
+      </w:r>
+      <w:r>
+        <w:rPr>
+          <w:rtl/>
+        </w:rPr>
+        <w:t>המודל צפוי לשפר את יכולתו לדרג תמונות לפי רמת הקושי שלהן עם הזמן, ככל שמתקבלים נתונים חדשים ונערכים תהליכי אימון נוספים</w:t>
+      </w:r>
+      <w:r>
+        <w:t>.</w:t>
+      </w:r>
+    </w:p>
+    <w:p>
+      <w:pPr>
+        <w:numPr>
+          <w:ilvl w:val="0"/>
+          <w:numId w:val="7"/>
+        </w:numPr>
+      </w:pPr>
+      <w:r>
+        <w:rPr>
+          <w:b/>
+          <w:bCs/>
+          <w:rtl/>
+        </w:rPr>
+        <w:t>יכולת למידה מתמשכת</w:t>
+      </w:r>
+      <w:r>
+        <w:t xml:space="preserve">: </w:t>
+      </w:r>
+      <w:r>
+        <w:rPr>
+          <w:rtl/>
+        </w:rPr>
+        <w:t>המודל משפר את עצמו תוך כדי, שכן הוא מבצע עדכונים בהתבסס על נתונים חדשים שנאספים בכל הרצה</w:t>
+      </w:r>
+      <w:r>
+        <w:t>.</w:t>
+      </w:r>
+    </w:p>
+    <w:p>
+      <w:pPr>
+        <w:numPr>
+          <w:ilvl w:val="0"/>
+          <w:numId w:val="7"/>
+        </w:numPr>
+      </w:pPr>
+      <w:r>
+        <w:rPr>
+          <w:b/>
+          <w:bCs/>
+          <w:rtl/>
+        </w:rPr>
+        <w:t>חשיבות התכונות</w:t>
+      </w:r>
+      <w:r>
+        <w:t xml:space="preserve">: </w:t>
+      </w:r>
+      <w:r>
+        <w:rPr>
+          <w:rtl/>
+        </w:rPr>
+        <w:t>המודל מראה אילו תכונות משפיעות יותר על ההחלטות, מה שיכול לסייע להבין את תהליך קבלת ההחלטות של המודל בצורה טובה יותר</w:t>
+      </w:r>
+      <w:r>
+        <w:t>.</w:t>
+      </w:r>
+    </w:p>
+    <w:p>
+      <w:pPr>
+        <w:rPr>
+          <w:b/>
+          <w:bCs/>
+        </w:rPr>
+      </w:pPr>
+      <w:r>
+        <w:rPr>
+          <w:b/>
+          <w:bCs/>
+          <w:rtl/>
+        </w:rPr>
+        <w:t>סיכום</w:t>
+      </w:r>
+      <w:r>
+        <w:rPr>
+          <w:b/>
+          <w:bCs/>
+        </w:rPr>
+        <w:t>:</w:t>
+      </w:r>
+    </w:p>
+    <w:p>
+      <w:r>
+        <w:rPr>
+          <w:rtl/>
+        </w:rPr>
+        <w:t>הקוד המוצג כאן מספק פתרון יעיל לבניית מודל עץ החלטות שמסוגל ללמוד ולהשתפר עם הזמן. המודל משתמש בנתוני משתמשים ומסווג תמונות לפי רמת הקושי שלהן. בעזרת הדמיות ותיעוד הלוגים, ניתן לעקוב אחרי תהליך האימון ולראות כיצד המודל משתפר לאורך זמן</w:t>
+      </w:r>
+      <w:r>
+        <w:t>.</w:t>
+      </w:r>
+    </w:p>
+    <w:p/>
     <w:sectPr>
       <w:pgSz w:w="11906" w:h="16838"/>
       <w:pgMar w:top="1440" w:right="1440" w:bottom="1440" w:left="1440" w:header="720" w:footer="720" w:gutter="0"/>
@@ -711,6 +1936,155 @@
 <file path=word/numbering.xml><?xml version="1.0" encoding="utf-8"?>
 <w:numbering xmlns:wpc="http://schemas.microsoft.com/office/word/2010/wordprocessingCanvas" xmlns:cx="http://schemas.microsoft.com/office/drawing/2014/chartex" xmlns:cx1="http://schemas.microsoft.com/office/drawing/2015/9/8/chartex" xmlns:cx2="http://schemas.microsoft.com/office/drawing/2015/10/21/chartex" xmlns:cx3="http://schemas.microsoft.com/office/drawing/2016/5/9/chartex" xmlns:cx4="http://schemas.microsoft.com/office/drawing/2016/5/10/chartex" xmlns:cx5="http://schemas.microsoft.com/office/drawing/2016/5/11/chartex" xmlns:cx6="http://schemas.microsoft.com/office/drawing/2016/5/12/chartex" xmlns:cx7="http://schemas.microsoft.com/office/drawing/2016/5/13/chartex" xmlns:cx8="http://schemas.microsoft.com/office/drawing/2016/5/14/chartex" xmlns:mc="http://schemas.openxmlformats.org/markup-compatibility/2006" xmlns:aink="http://schemas.microsoft.com/office/drawing/2016/ink" xmlns:am3d="http://schemas.microsoft.com/office/drawing/2017/model3d" xmlns:o="urn:schemas-microsoft-com:office:office" xmlns:oel="http://schemas.microsoft.com/office/2019/extlst" xmlns:r="http://schemas.openxmlformats.org/officeDocument/2006/relationships" xmlns:m="http://schemas.openxmlformats.org/officeDocument/2006/math" xmlns:v="urn:schemas-microsoft-com:vml" xmlns:wp14="http://schemas.microsoft.com/office/word/2010/wordprocessingDrawing" xmlns:wp="http://schemas.openxmlformats.org/drawingml/2006/wordprocessingDrawing" xmlns:w10="urn:schemas-microsoft-com:office:word" xmlns:w="http://schemas.openxmlformats.org/wordprocessingml/2006/main" xmlns:w14="http://schemas.microsoft.com/office/word/2010/wordml" xmlns:w15="http://schemas.microsoft.com/office/word/2012/wordml" xmlns:w16cex="http://schemas.microsoft.com/office/word/2018/wordml/cex" xmlns:w16cid="http://schemas.microsoft.com/office/word/2016/wordml/cid" xmlns:w16="http://schemas.microsoft.com/office/word/2018/wordml" xmlns:w16du="http://schemas.microsoft.com/office/word/2023/wordml/word16du" xmlns:w16sdtdh="http://schemas.microsoft.com/office/word/2020/wordml/sdtdatahash" xmlns:w16se="http://schemas.microsoft.com/office/word/2015/wordml/symex" xmlns:wpg="http://schemas.microsoft.com/office/word/2010/wordprocessingGroup" xmlns:wpi="http://schemas.microsoft.com/office/word/2010/wordprocessingInk" xmlns:wne="http://schemas.microsoft.com/office/word/2006/wordml" xmlns:wps="http://schemas.microsoft.com/office/word/2010/wordprocessingShape" mc:Ignorable="w14 w15 w16se w16cid w16 w16cex w16sdtdh w16du wp14">
   <w:abstractNum w:abstractNumId="0" w15:restartNumberingAfterBreak="0">
+    <w:nsid w:val="00502694"/>
+    <w:multiLevelType w:val="multilevel"/>
+    <w:tmpl w:val="52DADE4C"/>
+    <w:lvl w:ilvl="0">
+      <w:start w:val="1"/>
+      <w:numFmt w:val="bullet"/>
+      <w:lvlText w:val=""/>
+      <w:lvlJc w:val="left"/>
+      <w:pPr>
+        <w:tabs>
+          <w:tab w:val="num" w:pos="720"/>
+        </w:tabs>
+        <w:ind w:left="720" w:hanging="360"/>
+      </w:pPr>
+      <w:rPr>
+        <w:rFonts w:ascii="Symbol" w:hAnsi="Symbol" w:hint="default"/>
+        <w:sz w:val="20"/>
+      </w:rPr>
+    </w:lvl>
+    <w:lvl w:ilvl="1" w:tentative="1">
+      <w:start w:val="1"/>
+      <w:numFmt w:val="bullet"/>
+      <w:lvlText w:val="o"/>
+      <w:lvlJc w:val="left"/>
+      <w:pPr>
+        <w:tabs>
+          <w:tab w:val="num" w:pos="1440"/>
+        </w:tabs>
+        <w:ind w:left="1440" w:hanging="360"/>
+      </w:pPr>
+      <w:rPr>
+        <w:rFonts w:ascii="Courier New" w:hAnsi="Courier New" w:hint="default"/>
+        <w:sz w:val="20"/>
+      </w:rPr>
+    </w:lvl>
+    <w:lvl w:ilvl="2" w:tentative="1">
+      <w:start w:val="1"/>
+      <w:numFmt w:val="bullet"/>
+      <w:lvlText w:val=""/>
+      <w:lvlJc w:val="left"/>
+      <w:pPr>
+        <w:tabs>
+          <w:tab w:val="num" w:pos="2160"/>
+        </w:tabs>
+        <w:ind w:left="2160" w:hanging="360"/>
+      </w:pPr>
+      <w:rPr>
+        <w:rFonts w:ascii="Wingdings" w:hAnsi="Wingdings" w:hint="default"/>
+        <w:sz w:val="20"/>
+      </w:rPr>
+    </w:lvl>
+    <w:lvl w:ilvl="3" w:tentative="1">
+      <w:start w:val="1"/>
+      <w:numFmt w:val="bullet"/>
+      <w:lvlText w:val=""/>
+      <w:lvlJc w:val="left"/>
+      <w:pPr>
+        <w:tabs>
+          <w:tab w:val="num" w:pos="2880"/>
+        </w:tabs>
+        <w:ind w:left="2880" w:hanging="360"/>
+      </w:pPr>
+      <w:rPr>
+        <w:rFonts w:ascii="Wingdings" w:hAnsi="Wingdings" w:hint="default"/>
+        <w:sz w:val="20"/>
+      </w:rPr>
+    </w:lvl>
+    <w:lvl w:ilvl="4" w:tentative="1">
+      <w:start w:val="1"/>
+      <w:numFmt w:val="bullet"/>
+      <w:lvlText w:val=""/>
+      <w:lvlJc w:val="left"/>
+      <w:pPr>
+        <w:tabs>
+          <w:tab w:val="num" w:pos="3600"/>
+        </w:tabs>
+        <w:ind w:left="3600" w:hanging="360"/>
+      </w:pPr>
+      <w:rPr>
+        <w:rFonts w:ascii="Wingdings" w:hAnsi="Wingdings" w:hint="default"/>
+        <w:sz w:val="20"/>
+      </w:rPr>
+    </w:lvl>
+    <w:lvl w:ilvl="5" w:tentative="1">
+      <w:start w:val="1"/>
+      <w:numFmt w:val="bullet"/>
+      <w:lvlText w:val=""/>
+      <w:lvlJc w:val="left"/>
+      <w:pPr>
+        <w:tabs>
+          <w:tab w:val="num" w:pos="4320"/>
+        </w:tabs>
+        <w:ind w:left="4320" w:hanging="360"/>
+      </w:pPr>
+      <w:rPr>
+        <w:rFonts w:ascii="Wingdings" w:hAnsi="Wingdings" w:hint="default"/>
+        <w:sz w:val="20"/>
+      </w:rPr>
+    </w:lvl>
+    <w:lvl w:ilvl="6" w:tentative="1">
+      <w:start w:val="1"/>
+      <w:numFmt w:val="bullet"/>
+      <w:lvlText w:val=""/>
+      <w:lvlJc w:val="left"/>
+      <w:pPr>
+        <w:tabs>
+          <w:tab w:val="num" w:pos="5040"/>
+        </w:tabs>
+        <w:ind w:left="5040" w:hanging="360"/>
+      </w:pPr>
+      <w:rPr>
+        <w:rFonts w:ascii="Wingdings" w:hAnsi="Wingdings" w:hint="default"/>
+        <w:sz w:val="20"/>
+      </w:rPr>
+    </w:lvl>
+    <w:lvl w:ilvl="7" w:tentative="1">
+      <w:start w:val="1"/>
+      <w:numFmt w:val="bullet"/>
+      <w:lvlText w:val=""/>
+      <w:lvlJc w:val="left"/>
+      <w:pPr>
+        <w:tabs>
+          <w:tab w:val="num" w:pos="5760"/>
+        </w:tabs>
+        <w:ind w:left="5760" w:hanging="360"/>
+      </w:pPr>
+      <w:rPr>
+        <w:rFonts w:ascii="Wingdings" w:hAnsi="Wingdings" w:hint="default"/>
+        <w:sz w:val="20"/>
+      </w:rPr>
+    </w:lvl>
+    <w:lvl w:ilvl="8" w:tentative="1">
+      <w:start w:val="1"/>
+      <w:numFmt w:val="bullet"/>
+      <w:lvlText w:val=""/>
+      <w:lvlJc w:val="left"/>
+      <w:pPr>
+        <w:tabs>
+          <w:tab w:val="num" w:pos="6480"/>
+        </w:tabs>
+        <w:ind w:left="6480" w:hanging="360"/>
+      </w:pPr>
+      <w:rPr>
+        <w:rFonts w:ascii="Wingdings" w:hAnsi="Wingdings" w:hint="default"/>
+        <w:sz w:val="20"/>
+      </w:rPr>
+    </w:lvl>
+  </w:abstractNum>
+  <w:abstractNum w:abstractNumId="1" w15:restartNumberingAfterBreak="0">
     <w:nsid w:val="10164D5B"/>
     <w:multiLevelType w:val="multilevel"/>
     <w:tmpl w:val="BAF4CBEA"/>
@@ -823,7 +2197,7 @@
       </w:pPr>
     </w:lvl>
   </w:abstractNum>
-  <w:abstractNum w:abstractNumId="1" w15:restartNumberingAfterBreak="0">
+  <w:abstractNum w:abstractNumId="2" w15:restartNumberingAfterBreak="0">
     <w:nsid w:val="37BE2F35"/>
     <w:multiLevelType w:val="multilevel"/>
     <w:tmpl w:val="653C1B18"/>
@@ -940,7 +2314,7 @@
       </w:pPr>
     </w:lvl>
   </w:abstractNum>
-  <w:abstractNum w:abstractNumId="2" w15:restartNumberingAfterBreak="0">
+  <w:abstractNum w:abstractNumId="3" w15:restartNumberingAfterBreak="0">
     <w:nsid w:val="53FB139E"/>
     <w:multiLevelType w:val="multilevel"/>
     <w:tmpl w:val="7E1C5980"/>
@@ -1053,7 +2427,7 @@
       </w:pPr>
     </w:lvl>
   </w:abstractNum>
-  <w:abstractNum w:abstractNumId="3" w15:restartNumberingAfterBreak="0">
+  <w:abstractNum w:abstractNumId="4" w15:restartNumberingAfterBreak="0">
     <w:nsid w:val="55A146BA"/>
     <w:multiLevelType w:val="multilevel"/>
     <w:tmpl w:val="0C8CA262"/>
@@ -1170,16 +2544,251 @@
       </w:pPr>
     </w:lvl>
   </w:abstractNum>
+  <w:abstractNum w:abstractNumId="5" w15:restartNumberingAfterBreak="0">
+    <w:nsid w:val="6FE04160"/>
+    <w:multiLevelType w:val="multilevel"/>
+    <w:tmpl w:val="83B40A3A"/>
+    <w:lvl w:ilvl="0">
+      <w:start w:val="1"/>
+      <w:numFmt w:val="decimal"/>
+      <w:lvlText w:val="%1."/>
+      <w:lvlJc w:val="left"/>
+      <w:pPr>
+        <w:tabs>
+          <w:tab w:val="num" w:pos="720"/>
+        </w:tabs>
+        <w:ind w:left="720" w:hanging="360"/>
+      </w:pPr>
+    </w:lvl>
+    <w:lvl w:ilvl="1" w:tentative="1">
+      <w:start w:val="1"/>
+      <w:numFmt w:val="decimal"/>
+      <w:lvlText w:val="%2."/>
+      <w:lvlJc w:val="left"/>
+      <w:pPr>
+        <w:tabs>
+          <w:tab w:val="num" w:pos="1440"/>
+        </w:tabs>
+        <w:ind w:left="1440" w:hanging="360"/>
+      </w:pPr>
+    </w:lvl>
+    <w:lvl w:ilvl="2" w:tentative="1">
+      <w:start w:val="1"/>
+      <w:numFmt w:val="decimal"/>
+      <w:lvlText w:val="%3."/>
+      <w:lvlJc w:val="left"/>
+      <w:pPr>
+        <w:tabs>
+          <w:tab w:val="num" w:pos="2160"/>
+        </w:tabs>
+        <w:ind w:left="2160" w:hanging="360"/>
+      </w:pPr>
+    </w:lvl>
+    <w:lvl w:ilvl="3" w:tentative="1">
+      <w:start w:val="1"/>
+      <w:numFmt w:val="decimal"/>
+      <w:lvlText w:val="%4."/>
+      <w:lvlJc w:val="left"/>
+      <w:pPr>
+        <w:tabs>
+          <w:tab w:val="num" w:pos="2880"/>
+        </w:tabs>
+        <w:ind w:left="2880" w:hanging="360"/>
+      </w:pPr>
+    </w:lvl>
+    <w:lvl w:ilvl="4" w:tentative="1">
+      <w:start w:val="1"/>
+      <w:numFmt w:val="decimal"/>
+      <w:lvlText w:val="%5."/>
+      <w:lvlJc w:val="left"/>
+      <w:pPr>
+        <w:tabs>
+          <w:tab w:val="num" w:pos="3600"/>
+        </w:tabs>
+        <w:ind w:left="3600" w:hanging="360"/>
+      </w:pPr>
+    </w:lvl>
+    <w:lvl w:ilvl="5" w:tentative="1">
+      <w:start w:val="1"/>
+      <w:numFmt w:val="decimal"/>
+      <w:lvlText w:val="%6."/>
+      <w:lvlJc w:val="left"/>
+      <w:pPr>
+        <w:tabs>
+          <w:tab w:val="num" w:pos="4320"/>
+        </w:tabs>
+        <w:ind w:left="4320" w:hanging="360"/>
+      </w:pPr>
+    </w:lvl>
+    <w:lvl w:ilvl="6" w:tentative="1">
+      <w:start w:val="1"/>
+      <w:numFmt w:val="decimal"/>
+      <w:lvlText w:val="%7."/>
+      <w:lvlJc w:val="left"/>
+      <w:pPr>
+        <w:tabs>
+          <w:tab w:val="num" w:pos="5040"/>
+        </w:tabs>
+        <w:ind w:left="5040" w:hanging="360"/>
+      </w:pPr>
+    </w:lvl>
+    <w:lvl w:ilvl="7" w:tentative="1">
+      <w:start w:val="1"/>
+      <w:numFmt w:val="decimal"/>
+      <w:lvlText w:val="%8."/>
+      <w:lvlJc w:val="left"/>
+      <w:pPr>
+        <w:tabs>
+          <w:tab w:val="num" w:pos="5760"/>
+        </w:tabs>
+        <w:ind w:left="5760" w:hanging="360"/>
+      </w:pPr>
+    </w:lvl>
+    <w:lvl w:ilvl="8" w:tentative="1">
+      <w:start w:val="1"/>
+      <w:numFmt w:val="decimal"/>
+      <w:lvlText w:val="%9."/>
+      <w:lvlJc w:val="left"/>
+      <w:pPr>
+        <w:tabs>
+          <w:tab w:val="num" w:pos="6480"/>
+        </w:tabs>
+        <w:ind w:left="6480" w:hanging="360"/>
+      </w:pPr>
+    </w:lvl>
+  </w:abstractNum>
+  <w:abstractNum w:abstractNumId="6" w15:restartNumberingAfterBreak="0">
+    <w:nsid w:val="739C748E"/>
+    <w:multiLevelType w:val="multilevel"/>
+    <w:tmpl w:val="76B44E46"/>
+    <w:lvl w:ilvl="0">
+      <w:start w:val="1"/>
+      <w:numFmt w:val="decimal"/>
+      <w:lvlText w:val="%1."/>
+      <w:lvlJc w:val="left"/>
+      <w:pPr>
+        <w:tabs>
+          <w:tab w:val="num" w:pos="720"/>
+        </w:tabs>
+        <w:ind w:left="720" w:hanging="360"/>
+      </w:pPr>
+    </w:lvl>
+    <w:lvl w:ilvl="1" w:tentative="1">
+      <w:start w:val="1"/>
+      <w:numFmt w:val="decimal"/>
+      <w:lvlText w:val="%2."/>
+      <w:lvlJc w:val="left"/>
+      <w:pPr>
+        <w:tabs>
+          <w:tab w:val="num" w:pos="1440"/>
+        </w:tabs>
+        <w:ind w:left="1440" w:hanging="360"/>
+      </w:pPr>
+    </w:lvl>
+    <w:lvl w:ilvl="2" w:tentative="1">
+      <w:start w:val="1"/>
+      <w:numFmt w:val="decimal"/>
+      <w:lvlText w:val="%3."/>
+      <w:lvlJc w:val="left"/>
+      <w:pPr>
+        <w:tabs>
+          <w:tab w:val="num" w:pos="2160"/>
+        </w:tabs>
+        <w:ind w:left="2160" w:hanging="360"/>
+      </w:pPr>
+    </w:lvl>
+    <w:lvl w:ilvl="3" w:tentative="1">
+      <w:start w:val="1"/>
+      <w:numFmt w:val="decimal"/>
+      <w:lvlText w:val="%4."/>
+      <w:lvlJc w:val="left"/>
+      <w:pPr>
+        <w:tabs>
+          <w:tab w:val="num" w:pos="2880"/>
+        </w:tabs>
+        <w:ind w:left="2880" w:hanging="360"/>
+      </w:pPr>
+    </w:lvl>
+    <w:lvl w:ilvl="4" w:tentative="1">
+      <w:start w:val="1"/>
+      <w:numFmt w:val="decimal"/>
+      <w:lvlText w:val="%5."/>
+      <w:lvlJc w:val="left"/>
+      <w:pPr>
+        <w:tabs>
+          <w:tab w:val="num" w:pos="3600"/>
+        </w:tabs>
+        <w:ind w:left="3600" w:hanging="360"/>
+      </w:pPr>
+    </w:lvl>
+    <w:lvl w:ilvl="5" w:tentative="1">
+      <w:start w:val="1"/>
+      <w:numFmt w:val="decimal"/>
+      <w:lvlText w:val="%6."/>
+      <w:lvlJc w:val="left"/>
+      <w:pPr>
+        <w:tabs>
+          <w:tab w:val="num" w:pos="4320"/>
+        </w:tabs>
+        <w:ind w:left="4320" w:hanging="360"/>
+      </w:pPr>
+    </w:lvl>
+    <w:lvl w:ilvl="6" w:tentative="1">
+      <w:start w:val="1"/>
+      <w:numFmt w:val="decimal"/>
+      <w:lvlText w:val="%7."/>
+      <w:lvlJc w:val="left"/>
+      <w:pPr>
+        <w:tabs>
+          <w:tab w:val="num" w:pos="5040"/>
+        </w:tabs>
+        <w:ind w:left="5040" w:hanging="360"/>
+      </w:pPr>
+    </w:lvl>
+    <w:lvl w:ilvl="7" w:tentative="1">
+      <w:start w:val="1"/>
+      <w:numFmt w:val="decimal"/>
+      <w:lvlText w:val="%8."/>
+      <w:lvlJc w:val="left"/>
+      <w:pPr>
+        <w:tabs>
+          <w:tab w:val="num" w:pos="5760"/>
+        </w:tabs>
+        <w:ind w:left="5760" w:hanging="360"/>
+      </w:pPr>
+    </w:lvl>
+    <w:lvl w:ilvl="8" w:tentative="1">
+      <w:start w:val="1"/>
+      <w:numFmt w:val="decimal"/>
+      <w:lvlText w:val="%9."/>
+      <w:lvlJc w:val="left"/>
+      <w:pPr>
+        <w:tabs>
+          <w:tab w:val="num" w:pos="6480"/>
+        </w:tabs>
+        <w:ind w:left="6480" w:hanging="360"/>
+      </w:pPr>
+    </w:lvl>
+  </w:abstractNum>
   <w:num w:numId="1" w16cid:durableId="410126977">
+    <w:abstractNumId w:val="4"/>
+  </w:num>
+  <w:num w:numId="2" w16cid:durableId="1772966025">
+    <w:abstractNumId w:val="2"/>
+  </w:num>
+  <w:num w:numId="3" w16cid:durableId="158620661">
     <w:abstractNumId w:val="3"/>
   </w:num>
-  <w:num w:numId="2" w16cid:durableId="1772966025">
+  <w:num w:numId="4" w16cid:durableId="965696566">
     <w:abstractNumId w:val="1"/>
   </w:num>
-  <w:num w:numId="3" w16cid:durableId="158620661">
-    <w:abstractNumId w:val="2"/>
+  <w:num w:numId="5" w16cid:durableId="626353041">
+    <w:abstractNumId w:val="6"/>
   </w:num>
-  <w:num w:numId="4" w16cid:durableId="965696566">
+  <w:num w:numId="6" w16cid:durableId="1180124092">
+    <w:abstractNumId w:val="5"/>
+  </w:num>
+  <w:num w:numId="7" w16cid:durableId="1663851364">
     <w:abstractNumId w:val="0"/>
   </w:num>
 </w:numbering>

</xml_diff>